<commit_message>
Added link to github to the final writeup
</commit_message>
<xml_diff>
--- a/Final_Writeup.docx
+++ b/Final_Writeup.docx
@@ -101,7 +101,19 @@
       </w:r>
       <w:proofErr w:type="spellEnd"/>
       <w:r>
-        <w:t xml:space="preserve"> repo found here: {ADD LINK} contains ortholog_finder.py, a script that can be run from the command line, as well as a few files to be used as example input/output. </w:t>
+        <w:t xml:space="preserve"> repo found here: </w:t>
+      </w:r>
+      <w:r>
+        <w:t>https://github.com/2sarajade/ortholog_finder.git</w:t>
+      </w:r>
+      <w:r>
+        <w:t xml:space="preserve"> </w:t>
+      </w:r>
+      <w:r>
+        <w:t xml:space="preserve"> </w:t>
+      </w:r>
+      <w:r>
+        <w:t xml:space="preserve">contains ortholog_finder.py, a script that can be run from the command line, as well as a few files to be used as example input/output. </w:t>
       </w:r>
       <w:r>
         <w:t xml:space="preserve">It takes in a </w:t>

</xml_diff>